<commit_message>
After completing chapter2.docx with all its examples
</commit_message>
<xml_diff>
--- a/chapter2.docx
+++ b/chapter2.docx
@@ -15,7 +15,7 @@
         <w:rPr>
           <w:rFonts w:ascii="Times New Roman" w:hAnsi="Times New Roman" w:cs="Times New Roman"/>
         </w:rPr>
-        <w:t>2 Traditional Methods for Bug Hunting</w:t>
+        <w:t>2 An Overview of Automated Tools for Bug Detection</w:t>
       </w:r>
     </w:p>
     <w:p>
@@ -370,7 +370,23 @@
           <w:sz w:val="24"/>
           <w:szCs w:val="24"/>
         </w:rPr>
-        <w:t xml:space="preserve"> 1 illustrates the type of errors that can be found by an SCA. </w:t>
+        <w:t xml:space="preserve"> </w:t>
+      </w:r>
+      <w:r>
+        <w:rPr>
+          <w:rFonts w:ascii="Times New Roman" w:hAnsi="Times New Roman" w:cs="Times New Roman"/>
+          <w:sz w:val="24"/>
+          <w:szCs w:val="24"/>
+        </w:rPr>
+        <w:t>2-</w:t>
+      </w:r>
+      <w:r>
+        <w:rPr>
+          <w:rFonts w:ascii="Times New Roman" w:hAnsi="Times New Roman" w:cs="Times New Roman"/>
+          <w:sz w:val="24"/>
+          <w:szCs w:val="24"/>
+        </w:rPr>
+        <w:t xml:space="preserve">1 illustrates the type of errors that can be found by an SCA. </w:t>
       </w:r>
     </w:p>
     <w:p>
@@ -871,7 +887,27 @@
                 <w:sz w:val="20"/>
                 <w:szCs w:val="20"/>
               </w:rPr>
-              <w:t>Listing 1 – Inserting Outside an Array Bounds</w:t>
+              <w:t xml:space="preserve">Listing </w:t>
+            </w:r>
+            <w:r>
+              <w:rPr>
+                <w:rFonts w:ascii="Times New Roman" w:eastAsia="Times New Roman" w:hAnsi="Times New Roman" w:cs="Times New Roman"/>
+                <w:color w:val="8000FF"/>
+                <w:sz w:val="20"/>
+                <w:szCs w:val="20"/>
+              </w:rPr>
+              <w:t>2-</w:t>
+            </w:r>
+            <w:bookmarkStart w:id="2" w:name="_GoBack"/>
+            <w:bookmarkEnd w:id="2"/>
+            <w:r>
+              <w:rPr>
+                <w:rFonts w:ascii="Times New Roman" w:eastAsia="Times New Roman" w:hAnsi="Times New Roman" w:cs="Times New Roman"/>
+                <w:color w:val="8000FF"/>
+                <w:sz w:val="20"/>
+                <w:szCs w:val="20"/>
+              </w:rPr>
+              <w:t>1 – Inserting Outside an Array Bounds</w:t>
             </w:r>
           </w:p>
         </w:tc>
@@ -2309,7 +2345,23 @@
           <w:sz w:val="24"/>
           <w:szCs w:val="24"/>
         </w:rPr>
-        <w:t xml:space="preserve">. This formula is then checked to see if any combination of variable values makes the formula true or ‘satisfied’. If the formula is satisfied, then this particular set of variable values is saved as a </w:t>
+        <w:t xml:space="preserve">. This formula is </w:t>
+      </w:r>
+      <w:r>
+        <w:rPr>
+          <w:rFonts w:ascii="Times New Roman" w:hAnsi="Times New Roman" w:cs="Times New Roman"/>
+          <w:sz w:val="24"/>
+          <w:szCs w:val="24"/>
+        </w:rPr>
+        <w:t>given to a constraint solver to</w:t>
+      </w:r>
+      <w:r>
+        <w:rPr>
+          <w:rFonts w:ascii="Times New Roman" w:hAnsi="Times New Roman" w:cs="Times New Roman"/>
+          <w:sz w:val="24"/>
+          <w:szCs w:val="24"/>
+        </w:rPr>
+        <w:t xml:space="preserve"> check if any combination of variable values makes the formula true or ‘satisfied’. If the formula is satisfied, then this particular set of variable values is saved as a </w:t>
       </w:r>
       <w:proofErr w:type="spellStart"/>
       <w:r>
@@ -2327,8 +2379,988 @@
           <w:sz w:val="24"/>
           <w:szCs w:val="24"/>
         </w:rPr>
-        <w:t xml:space="preserve"> to ensuring that this particular path can be tested in the future.</w:t>
-      </w:r>
+        <w:t xml:space="preserve"> ensuring that this particular path can be tested in the future.</w:t>
+      </w:r>
+    </w:p>
+    <w:p>
+      <w:pPr>
+        <w:rPr>
+          <w:rFonts w:ascii="Times New Roman" w:hAnsi="Times New Roman" w:cs="Times New Roman"/>
+          <w:sz w:val="24"/>
+          <w:szCs w:val="24"/>
+        </w:rPr>
+      </w:pPr>
+      <w:r>
+        <w:rPr>
+          <w:rFonts w:ascii="Times New Roman" w:hAnsi="Times New Roman" w:cs="Times New Roman"/>
+          <w:sz w:val="24"/>
+          <w:szCs w:val="24"/>
+        </w:rPr>
+        <w:br w:type="page"/>
+      </w:r>
+    </w:p>
+    <w:p>
+      <w:pPr>
+        <w:rPr>
+          <w:rFonts w:ascii="Times New Roman" w:hAnsi="Times New Roman" w:cs="Times New Roman"/>
+          <w:sz w:val="24"/>
+          <w:szCs w:val="24"/>
+        </w:rPr>
+      </w:pPr>
+    </w:p>
+    <w:tbl>
+      <w:tblPr>
+        <w:tblStyle w:val="TableGrid"/>
+        <w:tblW w:w="0" w:type="auto"/>
+        <w:tblLook w:val="04A0" w:firstRow="1" w:lastRow="0" w:firstColumn="1" w:lastColumn="0" w:noHBand="0" w:noVBand="1"/>
+      </w:tblPr>
+      <w:tblGrid>
+        <w:gridCol w:w="9576"/>
+      </w:tblGrid>
+      <w:tr>
+        <w:tc>
+          <w:tcPr>
+            <w:tcW w:w="9576" w:type="dxa"/>
+            <w:tcBorders>
+              <w:bottom w:val="single" w:sz="4" w:space="0" w:color="auto"/>
+            </w:tcBorders>
+          </w:tcPr>
+          <w:p>
+            <w:pPr>
+              <w:shd w:val="clear" w:color="auto" w:fill="FFFFFF"/>
+              <w:rPr>
+                <w:rFonts w:ascii="Courier New" w:eastAsia="Times New Roman" w:hAnsi="Courier New" w:cs="Courier New"/>
+                <w:color w:val="000000"/>
+              </w:rPr>
+            </w:pPr>
+            <w:proofErr w:type="spellStart"/>
+            <w:r>
+              <w:rPr>
+                <w:rFonts w:ascii="Courier New" w:eastAsia="Times New Roman" w:hAnsi="Courier New" w:cs="Courier New"/>
+                <w:color w:val="000000"/>
+              </w:rPr>
+              <w:t>int</w:t>
+            </w:r>
+            <w:proofErr w:type="spellEnd"/>
+            <w:r>
+              <w:rPr>
+                <w:rFonts w:ascii="Courier New" w:eastAsia="Times New Roman" w:hAnsi="Courier New" w:cs="Courier New"/>
+                <w:color w:val="000000"/>
+              </w:rPr>
+              <w:t xml:space="preserve"> test(</w:t>
+            </w:r>
+            <w:proofErr w:type="spellStart"/>
+            <w:r>
+              <w:rPr>
+                <w:rFonts w:ascii="Courier New" w:eastAsia="Times New Roman" w:hAnsi="Courier New" w:cs="Courier New"/>
+                <w:color w:val="000000"/>
+              </w:rPr>
+              <w:t>int</w:t>
+            </w:r>
+            <w:proofErr w:type="spellEnd"/>
+            <w:r>
+              <w:rPr>
+                <w:rFonts w:ascii="Courier New" w:eastAsia="Times New Roman" w:hAnsi="Courier New" w:cs="Courier New"/>
+                <w:color w:val="000000"/>
+              </w:rPr>
+              <w:t xml:space="preserve"> x, </w:t>
+            </w:r>
+            <w:proofErr w:type="spellStart"/>
+            <w:r>
+              <w:rPr>
+                <w:rFonts w:ascii="Courier New" w:eastAsia="Times New Roman" w:hAnsi="Courier New" w:cs="Courier New"/>
+                <w:color w:val="000000"/>
+              </w:rPr>
+              <w:t>int</w:t>
+            </w:r>
+            <w:proofErr w:type="spellEnd"/>
+            <w:r>
+              <w:rPr>
+                <w:rFonts w:ascii="Courier New" w:eastAsia="Times New Roman" w:hAnsi="Courier New" w:cs="Courier New"/>
+                <w:color w:val="000000"/>
+              </w:rPr>
+              <w:t xml:space="preserve"> y)</w:t>
+            </w:r>
+          </w:p>
+          <w:p>
+            <w:pPr>
+              <w:shd w:val="clear" w:color="auto" w:fill="FFFFFF"/>
+              <w:rPr>
+                <w:rFonts w:ascii="Courier New" w:eastAsia="Times New Roman" w:hAnsi="Courier New" w:cs="Courier New"/>
+                <w:color w:val="000000"/>
+              </w:rPr>
+            </w:pPr>
+            <w:r>
+              <w:rPr>
+                <w:rFonts w:ascii="Courier New" w:eastAsia="Times New Roman" w:hAnsi="Courier New" w:cs="Courier New"/>
+                <w:color w:val="000000"/>
+              </w:rPr>
+              <w:t xml:space="preserve">{   </w:t>
+            </w:r>
+            <w:proofErr w:type="spellStart"/>
+            <w:r>
+              <w:rPr>
+                <w:rFonts w:ascii="Courier New" w:eastAsia="Times New Roman" w:hAnsi="Courier New" w:cs="Courier New"/>
+                <w:color w:val="000000"/>
+              </w:rPr>
+              <w:t>int</w:t>
+            </w:r>
+            <w:proofErr w:type="spellEnd"/>
+            <w:r>
+              <w:rPr>
+                <w:rFonts w:ascii="Courier New" w:eastAsia="Times New Roman" w:hAnsi="Courier New" w:cs="Courier New"/>
+                <w:color w:val="000000"/>
+              </w:rPr>
+              <w:t xml:space="preserve"> z=</w:t>
+            </w:r>
+            <w:proofErr w:type="spellStart"/>
+            <w:r>
+              <w:rPr>
+                <w:rFonts w:ascii="Courier New" w:eastAsia="Times New Roman" w:hAnsi="Courier New" w:cs="Courier New"/>
+                <w:color w:val="000000"/>
+              </w:rPr>
+              <w:t>x+y</w:t>
+            </w:r>
+            <w:proofErr w:type="spellEnd"/>
+            <w:r>
+              <w:rPr>
+                <w:rFonts w:ascii="Courier New" w:eastAsia="Times New Roman" w:hAnsi="Courier New" w:cs="Courier New"/>
+                <w:color w:val="000000"/>
+              </w:rPr>
+              <w:t>;</w:t>
+            </w:r>
+          </w:p>
+          <w:p>
+            <w:pPr>
+              <w:shd w:val="clear" w:color="auto" w:fill="FFFFFF"/>
+              <w:rPr>
+                <w:rFonts w:ascii="Courier New" w:eastAsia="Times New Roman" w:hAnsi="Courier New" w:cs="Courier New"/>
+                <w:color w:val="000000"/>
+              </w:rPr>
+            </w:pPr>
+            <w:r>
+              <w:rPr>
+                <w:rFonts w:ascii="Courier New" w:eastAsia="Times New Roman" w:hAnsi="Courier New" w:cs="Courier New"/>
+                <w:color w:val="000000"/>
+              </w:rPr>
+              <w:t>if (x+2*y == 20)</w:t>
+            </w:r>
+          </w:p>
+          <w:p>
+            <w:pPr>
+              <w:shd w:val="clear" w:color="auto" w:fill="FFFFFF"/>
+              <w:rPr>
+                <w:rFonts w:ascii="Courier New" w:eastAsia="Times New Roman" w:hAnsi="Courier New" w:cs="Courier New"/>
+                <w:color w:val="000000"/>
+              </w:rPr>
+            </w:pPr>
+            <w:r>
+              <w:rPr>
+                <w:rFonts w:ascii="Courier New" w:eastAsia="Times New Roman" w:hAnsi="Courier New" w:cs="Courier New"/>
+                <w:color w:val="000000"/>
+              </w:rPr>
+              <w:t xml:space="preserve">    z=0;</w:t>
+            </w:r>
+          </w:p>
+          <w:p>
+            <w:pPr>
+              <w:shd w:val="clear" w:color="auto" w:fill="FFFFFF"/>
+              <w:rPr>
+                <w:rFonts w:ascii="Courier New" w:eastAsia="Times New Roman" w:hAnsi="Courier New" w:cs="Courier New"/>
+                <w:color w:val="000000"/>
+              </w:rPr>
+            </w:pPr>
+            <w:r>
+              <w:rPr>
+                <w:rFonts w:ascii="Courier New" w:eastAsia="Times New Roman" w:hAnsi="Courier New" w:cs="Courier New"/>
+                <w:color w:val="000000"/>
+              </w:rPr>
+              <w:t>if (x-y == 2)</w:t>
+            </w:r>
+          </w:p>
+          <w:p>
+            <w:pPr>
+              <w:shd w:val="clear" w:color="auto" w:fill="FFFFFF"/>
+              <w:rPr>
+                <w:rFonts w:ascii="Courier New" w:eastAsia="Times New Roman" w:hAnsi="Courier New" w:cs="Courier New"/>
+                <w:color w:val="000000"/>
+              </w:rPr>
+            </w:pPr>
+            <w:r>
+              <w:rPr>
+                <w:rFonts w:ascii="Courier New" w:eastAsia="Times New Roman" w:hAnsi="Courier New" w:cs="Courier New"/>
+                <w:color w:val="000000"/>
+              </w:rPr>
+              <w:t xml:space="preserve">    z=-z;</w:t>
+            </w:r>
+          </w:p>
+          <w:p>
+            <w:pPr>
+              <w:shd w:val="clear" w:color="auto" w:fill="FFFFFF"/>
+              <w:rPr>
+                <w:rFonts w:ascii="Courier New" w:eastAsia="Times New Roman" w:hAnsi="Courier New" w:cs="Courier New"/>
+                <w:color w:val="000000"/>
+              </w:rPr>
+            </w:pPr>
+            <w:r>
+              <w:rPr>
+                <w:rFonts w:ascii="Courier New" w:eastAsia="Times New Roman" w:hAnsi="Courier New" w:cs="Courier New"/>
+                <w:color w:val="000000"/>
+              </w:rPr>
+              <w:t>return z;</w:t>
+            </w:r>
+          </w:p>
+          <w:p>
+            <w:pPr>
+              <w:shd w:val="clear" w:color="auto" w:fill="FFFFFF"/>
+              <w:rPr>
+                <w:rFonts w:ascii="Courier New" w:eastAsia="Times New Roman" w:hAnsi="Courier New" w:cs="Courier New"/>
+                <w:color w:val="000000"/>
+              </w:rPr>
+            </w:pPr>
+            <w:r>
+              <w:rPr>
+                <w:rFonts w:ascii="Courier New" w:eastAsia="Times New Roman" w:hAnsi="Courier New" w:cs="Courier New"/>
+                <w:color w:val="000000"/>
+              </w:rPr>
+              <w:t>}</w:t>
+            </w:r>
+          </w:p>
+          <w:p>
+            <w:pPr>
+              <w:rPr>
+                <w:rFonts w:ascii="Times New Roman" w:hAnsi="Times New Roman" w:cs="Times New Roman"/>
+              </w:rPr>
+            </w:pPr>
+          </w:p>
+        </w:tc>
+      </w:tr>
+      <w:tr>
+        <w:tc>
+          <w:tcPr>
+            <w:tcW w:w="9576" w:type="dxa"/>
+            <w:tcBorders>
+              <w:left w:val="nil"/>
+              <w:bottom w:val="nil"/>
+              <w:right w:val="nil"/>
+            </w:tcBorders>
+          </w:tcPr>
+          <w:p>
+            <w:pPr>
+              <w:shd w:val="clear" w:color="auto" w:fill="FFFFFF"/>
+              <w:rPr>
+                <w:rFonts w:ascii="Courier New" w:eastAsia="Times New Roman" w:hAnsi="Courier New" w:cs="Courier New"/>
+                <w:color w:val="000000"/>
+              </w:rPr>
+            </w:pPr>
+            <w:r>
+              <w:rPr>
+                <w:rFonts w:ascii="Courier New" w:eastAsia="Times New Roman" w:hAnsi="Courier New" w:cs="Courier New"/>
+                <w:color w:val="000000"/>
+              </w:rPr>
+              <w:t>Listing 2-3 Simple C function</w:t>
+            </w:r>
+          </w:p>
+        </w:tc>
+      </w:tr>
+    </w:tbl>
+    <w:p>
+      <w:pPr>
+        <w:rPr>
+          <w:rFonts w:ascii="Times New Roman" w:hAnsi="Times New Roman" w:cs="Times New Roman"/>
+        </w:rPr>
+      </w:pPr>
+    </w:p>
+    <w:p>
+      <w:pPr>
+        <w:rPr>
+          <w:rFonts w:ascii="Times New Roman" w:hAnsi="Times New Roman" w:cs="Times New Roman"/>
+        </w:rPr>
+      </w:pPr>
+      <w:r>
+        <w:rPr>
+          <w:rFonts w:ascii="Times New Roman" w:hAnsi="Times New Roman" w:cs="Times New Roman"/>
+        </w:rPr>
+        <w:t xml:space="preserve">In listing 2-3, a simple C function is shown. The logical formula for this function generated by a symbolic executer and represented in </w:t>
+      </w:r>
+      <w:proofErr w:type="spellStart"/>
+      <w:r>
+        <w:rPr>
+          <w:rFonts w:ascii="Times New Roman" w:hAnsi="Times New Roman" w:cs="Times New Roman"/>
+        </w:rPr>
+        <w:t>smtlib</w:t>
+      </w:r>
+      <w:proofErr w:type="spellEnd"/>
+      <w:r>
+        <w:rPr>
+          <w:rFonts w:ascii="Times New Roman" w:hAnsi="Times New Roman" w:cs="Times New Roman"/>
+        </w:rPr>
+        <w:t xml:space="preserve"> version 2 </w:t>
+      </w:r>
+      <w:proofErr w:type="gramStart"/>
+      <w:r>
+        <w:rPr>
+          <w:rFonts w:ascii="Times New Roman" w:hAnsi="Times New Roman" w:cs="Times New Roman"/>
+        </w:rPr>
+        <w:t>format</w:t>
+      </w:r>
+      <w:proofErr w:type="gramEnd"/>
+      <w:r>
+        <w:rPr>
+          <w:rFonts w:ascii="Times New Roman" w:hAnsi="Times New Roman" w:cs="Times New Roman"/>
+        </w:rPr>
+        <w:t xml:space="preserve"> would resemble the code in listing 2-4.</w:t>
+      </w:r>
+    </w:p>
+    <w:p>
+      <w:pPr>
+        <w:rPr>
+          <w:rFonts w:ascii="Times New Roman" w:hAnsi="Times New Roman" w:cs="Times New Roman"/>
+        </w:rPr>
+      </w:pPr>
+    </w:p>
+    <w:tbl>
+      <w:tblPr>
+        <w:tblStyle w:val="TableGrid"/>
+        <w:tblW w:w="0" w:type="auto"/>
+        <w:tblLook w:val="04A0" w:firstRow="1" w:lastRow="0" w:firstColumn="1" w:lastColumn="0" w:noHBand="0" w:noVBand="1"/>
+      </w:tblPr>
+      <w:tblGrid>
+        <w:gridCol w:w="9576"/>
+      </w:tblGrid>
+      <w:tr>
+        <w:tc>
+          <w:tcPr>
+            <w:tcW w:w="9576" w:type="dxa"/>
+            <w:tcBorders>
+              <w:bottom w:val="single" w:sz="4" w:space="0" w:color="auto"/>
+            </w:tcBorders>
+          </w:tcPr>
+          <w:p>
+            <w:pPr>
+              <w:shd w:val="clear" w:color="auto" w:fill="FFFFFF"/>
+              <w:rPr>
+                <w:rFonts w:ascii="Courier New" w:eastAsia="Times New Roman" w:hAnsi="Courier New" w:cs="Courier New"/>
+                <w:color w:val="000000"/>
+                <w:sz w:val="20"/>
+                <w:szCs w:val="20"/>
+              </w:rPr>
+            </w:pPr>
+            <w:r>
+              <w:rPr>
+                <w:rFonts w:ascii="Courier New" w:eastAsia="Times New Roman" w:hAnsi="Courier New" w:cs="Courier New"/>
+                <w:color w:val="000000"/>
+                <w:sz w:val="20"/>
+                <w:szCs w:val="20"/>
+              </w:rPr>
+              <w:t>; Original set of constraints</w:t>
+            </w:r>
+          </w:p>
+          <w:p>
+            <w:pPr>
+              <w:shd w:val="clear" w:color="auto" w:fill="FFFFFF"/>
+              <w:rPr>
+                <w:rFonts w:ascii="Courier New" w:eastAsia="Times New Roman" w:hAnsi="Courier New" w:cs="Courier New"/>
+                <w:color w:val="000000"/>
+                <w:sz w:val="20"/>
+                <w:szCs w:val="20"/>
+              </w:rPr>
+            </w:pPr>
+            <w:r>
+              <w:rPr>
+                <w:rFonts w:ascii="Courier New" w:eastAsia="Times New Roman" w:hAnsi="Courier New" w:cs="Courier New"/>
+                <w:color w:val="000000"/>
+                <w:sz w:val="20"/>
+                <w:szCs w:val="20"/>
+              </w:rPr>
+              <w:t xml:space="preserve">(set-option :interactive-mode true) ; provide </w:t>
+            </w:r>
+            <w:proofErr w:type="spellStart"/>
+            <w:r>
+              <w:rPr>
+                <w:rFonts w:ascii="Courier New" w:eastAsia="Times New Roman" w:hAnsi="Courier New" w:cs="Courier New"/>
+                <w:color w:val="000000"/>
+                <w:sz w:val="20"/>
+                <w:szCs w:val="20"/>
+              </w:rPr>
+              <w:t>teh</w:t>
+            </w:r>
+            <w:proofErr w:type="spellEnd"/>
+            <w:r>
+              <w:rPr>
+                <w:rFonts w:ascii="Courier New" w:eastAsia="Times New Roman" w:hAnsi="Courier New" w:cs="Courier New"/>
+                <w:color w:val="000000"/>
+                <w:sz w:val="20"/>
+                <w:szCs w:val="20"/>
+              </w:rPr>
+              <w:t xml:space="preserve"> ability to print values that would satisfy the conditions</w:t>
+            </w:r>
+          </w:p>
+          <w:p>
+            <w:pPr>
+              <w:shd w:val="clear" w:color="auto" w:fill="FFFFFF"/>
+              <w:rPr>
+                <w:rFonts w:ascii="Courier New" w:eastAsia="Times New Roman" w:hAnsi="Courier New" w:cs="Courier New"/>
+                <w:color w:val="000000"/>
+                <w:sz w:val="20"/>
+                <w:szCs w:val="20"/>
+              </w:rPr>
+            </w:pPr>
+            <w:r>
+              <w:rPr>
+                <w:rFonts w:ascii="Courier New" w:eastAsia="Times New Roman" w:hAnsi="Courier New" w:cs="Courier New"/>
+                <w:color w:val="000000"/>
+                <w:sz w:val="20"/>
+                <w:szCs w:val="20"/>
+              </w:rPr>
+              <w:t>(set logic QF_LIA) ; use integer arithmetic logic</w:t>
+            </w:r>
+          </w:p>
+          <w:p>
+            <w:pPr>
+              <w:shd w:val="clear" w:color="auto" w:fill="FFFFFF"/>
+              <w:rPr>
+                <w:rFonts w:ascii="Courier New" w:eastAsia="Times New Roman" w:hAnsi="Courier New" w:cs="Courier New"/>
+                <w:color w:val="000000"/>
+                <w:sz w:val="20"/>
+                <w:szCs w:val="20"/>
+              </w:rPr>
+            </w:pPr>
+            <w:r>
+              <w:rPr>
+                <w:rFonts w:ascii="Courier New" w:eastAsia="Times New Roman" w:hAnsi="Courier New" w:cs="Courier New"/>
+                <w:color w:val="000000"/>
+                <w:sz w:val="20"/>
+                <w:szCs w:val="20"/>
+              </w:rPr>
+              <w:t xml:space="preserve">(declare-fun x () </w:t>
+            </w:r>
+            <w:proofErr w:type="spellStart"/>
+            <w:r>
+              <w:rPr>
+                <w:rFonts w:ascii="Courier New" w:eastAsia="Times New Roman" w:hAnsi="Courier New" w:cs="Courier New"/>
+                <w:color w:val="000000"/>
+                <w:sz w:val="20"/>
+                <w:szCs w:val="20"/>
+              </w:rPr>
+              <w:t>Int</w:t>
+            </w:r>
+            <w:proofErr w:type="spellEnd"/>
+            <w:r>
+              <w:rPr>
+                <w:rFonts w:ascii="Courier New" w:eastAsia="Times New Roman" w:hAnsi="Courier New" w:cs="Courier New"/>
+                <w:color w:val="000000"/>
+                <w:sz w:val="20"/>
+                <w:szCs w:val="20"/>
+              </w:rPr>
+              <w:t>)</w:t>
+            </w:r>
+          </w:p>
+          <w:p>
+            <w:pPr>
+              <w:shd w:val="clear" w:color="auto" w:fill="FFFFFF"/>
+              <w:rPr>
+                <w:rFonts w:ascii="Courier New" w:eastAsia="Times New Roman" w:hAnsi="Courier New" w:cs="Courier New"/>
+                <w:color w:val="000000"/>
+                <w:sz w:val="20"/>
+                <w:szCs w:val="20"/>
+              </w:rPr>
+            </w:pPr>
+            <w:r>
+              <w:rPr>
+                <w:rFonts w:ascii="Courier New" w:eastAsia="Times New Roman" w:hAnsi="Courier New" w:cs="Courier New"/>
+                <w:color w:val="000000"/>
+                <w:sz w:val="20"/>
+                <w:szCs w:val="20"/>
+              </w:rPr>
+              <w:t xml:space="preserve">(declare-fun y () </w:t>
+            </w:r>
+            <w:proofErr w:type="spellStart"/>
+            <w:r>
+              <w:rPr>
+                <w:rFonts w:ascii="Courier New" w:eastAsia="Times New Roman" w:hAnsi="Courier New" w:cs="Courier New"/>
+                <w:color w:val="000000"/>
+                <w:sz w:val="20"/>
+                <w:szCs w:val="20"/>
+              </w:rPr>
+              <w:t>Int</w:t>
+            </w:r>
+            <w:proofErr w:type="spellEnd"/>
+            <w:r>
+              <w:rPr>
+                <w:rFonts w:ascii="Courier New" w:eastAsia="Times New Roman" w:hAnsi="Courier New" w:cs="Courier New"/>
+                <w:color w:val="000000"/>
+                <w:sz w:val="20"/>
+                <w:szCs w:val="20"/>
+              </w:rPr>
+              <w:t>)</w:t>
+            </w:r>
+          </w:p>
+          <w:p>
+            <w:pPr>
+              <w:shd w:val="clear" w:color="auto" w:fill="FFFFFF"/>
+              <w:rPr>
+                <w:rFonts w:ascii="Courier New" w:eastAsia="Times New Roman" w:hAnsi="Courier New" w:cs="Courier New"/>
+                <w:color w:val="000000"/>
+                <w:sz w:val="20"/>
+                <w:szCs w:val="20"/>
+              </w:rPr>
+            </w:pPr>
+            <w:r>
+              <w:rPr>
+                <w:rFonts w:ascii="Courier New" w:eastAsia="Times New Roman" w:hAnsi="Courier New" w:cs="Courier New"/>
+                <w:color w:val="000000"/>
+                <w:sz w:val="20"/>
+                <w:szCs w:val="20"/>
+              </w:rPr>
+              <w:t>(assert (= (+ x (* 2 y)) 20)) ; x+2y = 20</w:t>
+            </w:r>
+          </w:p>
+          <w:p>
+            <w:pPr>
+              <w:shd w:val="clear" w:color="auto" w:fill="FFFFFF"/>
+              <w:rPr>
+                <w:rFonts w:ascii="Courier New" w:eastAsia="Times New Roman" w:hAnsi="Courier New" w:cs="Courier New"/>
+                <w:color w:val="000000"/>
+                <w:sz w:val="20"/>
+                <w:szCs w:val="20"/>
+              </w:rPr>
+            </w:pPr>
+            <w:r>
+              <w:rPr>
+                <w:rFonts w:ascii="Courier New" w:eastAsia="Times New Roman" w:hAnsi="Courier New" w:cs="Courier New"/>
+                <w:color w:val="000000"/>
+                <w:sz w:val="20"/>
+                <w:szCs w:val="20"/>
+              </w:rPr>
+              <w:t>(assert (= (- x y) 2)) ; x-y = 2</w:t>
+            </w:r>
+          </w:p>
+          <w:p>
+            <w:pPr>
+              <w:shd w:val="clear" w:color="auto" w:fill="FFFFFF"/>
+              <w:rPr>
+                <w:rFonts w:ascii="Courier New" w:eastAsia="Times New Roman" w:hAnsi="Courier New" w:cs="Courier New"/>
+                <w:color w:val="000000"/>
+                <w:sz w:val="20"/>
+                <w:szCs w:val="20"/>
+              </w:rPr>
+            </w:pPr>
+            <w:r>
+              <w:rPr>
+                <w:rFonts w:ascii="Courier New" w:eastAsia="Times New Roman" w:hAnsi="Courier New" w:cs="Courier New"/>
+                <w:color w:val="000000"/>
+                <w:sz w:val="20"/>
+                <w:szCs w:val="20"/>
+              </w:rPr>
+              <w:t>(check-sat)</w:t>
+            </w:r>
+          </w:p>
+          <w:p>
+            <w:pPr>
+              <w:shd w:val="clear" w:color="auto" w:fill="FFFFFF"/>
+              <w:rPr>
+                <w:rFonts w:ascii="Courier New" w:eastAsia="Times New Roman" w:hAnsi="Courier New" w:cs="Courier New"/>
+                <w:color w:val="000000"/>
+                <w:sz w:val="20"/>
+                <w:szCs w:val="20"/>
+              </w:rPr>
+            </w:pPr>
+            <w:r>
+              <w:rPr>
+                <w:rFonts w:ascii="Courier New" w:eastAsia="Times New Roman" w:hAnsi="Courier New" w:cs="Courier New"/>
+                <w:color w:val="000000"/>
+                <w:sz w:val="20"/>
+                <w:szCs w:val="20"/>
+              </w:rPr>
+              <w:t>(get-value (x y)) ; print the values of x and y that satisfy these constraints</w:t>
+            </w:r>
+          </w:p>
+          <w:p>
+            <w:pPr>
+              <w:shd w:val="clear" w:color="auto" w:fill="FFFFFF"/>
+              <w:rPr>
+                <w:rFonts w:ascii="Courier New" w:eastAsia="Times New Roman" w:hAnsi="Courier New" w:cs="Courier New"/>
+                <w:color w:val="000000"/>
+                <w:sz w:val="20"/>
+                <w:szCs w:val="20"/>
+              </w:rPr>
+            </w:pPr>
+            <w:r>
+              <w:rPr>
+                <w:rFonts w:ascii="Courier New" w:eastAsia="Times New Roman" w:hAnsi="Courier New" w:cs="Courier New"/>
+                <w:color w:val="000000"/>
+                <w:sz w:val="20"/>
+                <w:szCs w:val="20"/>
+              </w:rPr>
+              <w:t>(exit)</w:t>
+            </w:r>
+          </w:p>
+          <w:p>
+            <w:pPr>
+              <w:shd w:val="clear" w:color="auto" w:fill="FFFFFF"/>
+              <w:rPr>
+                <w:rFonts w:ascii="Courier New" w:eastAsia="Times New Roman" w:hAnsi="Courier New" w:cs="Courier New"/>
+                <w:color w:val="000000"/>
+                <w:sz w:val="20"/>
+                <w:szCs w:val="20"/>
+              </w:rPr>
+            </w:pPr>
+          </w:p>
+          <w:p>
+            <w:pPr>
+              <w:shd w:val="clear" w:color="auto" w:fill="FFFFFF"/>
+              <w:rPr>
+                <w:rFonts w:ascii="Courier New" w:eastAsia="Times New Roman" w:hAnsi="Courier New" w:cs="Courier New"/>
+                <w:color w:val="000000"/>
+                <w:sz w:val="20"/>
+                <w:szCs w:val="20"/>
+              </w:rPr>
+            </w:pPr>
+            <w:r>
+              <w:rPr>
+                <w:rFonts w:ascii="Courier New" w:eastAsia="Times New Roman" w:hAnsi="Courier New" w:cs="Courier New"/>
+                <w:color w:val="000000"/>
+                <w:sz w:val="20"/>
+                <w:szCs w:val="20"/>
+              </w:rPr>
+              <w:t>; After negating the last constraint</w:t>
+            </w:r>
+          </w:p>
+          <w:p>
+            <w:pPr>
+              <w:shd w:val="clear" w:color="auto" w:fill="FFFFFF"/>
+              <w:rPr>
+                <w:rFonts w:ascii="Courier New" w:eastAsia="Times New Roman" w:hAnsi="Courier New" w:cs="Courier New"/>
+                <w:color w:val="000000"/>
+                <w:sz w:val="20"/>
+                <w:szCs w:val="20"/>
+              </w:rPr>
+            </w:pPr>
+            <w:r>
+              <w:rPr>
+                <w:rFonts w:ascii="Courier New" w:eastAsia="Times New Roman" w:hAnsi="Courier New" w:cs="Courier New"/>
+                <w:color w:val="000000"/>
+                <w:sz w:val="20"/>
+                <w:szCs w:val="20"/>
+              </w:rPr>
+              <w:t xml:space="preserve">(set-option :interactive-mode true) ; provide </w:t>
+            </w:r>
+            <w:proofErr w:type="spellStart"/>
+            <w:r>
+              <w:rPr>
+                <w:rFonts w:ascii="Courier New" w:eastAsia="Times New Roman" w:hAnsi="Courier New" w:cs="Courier New"/>
+                <w:color w:val="000000"/>
+                <w:sz w:val="20"/>
+                <w:szCs w:val="20"/>
+              </w:rPr>
+              <w:t>teh</w:t>
+            </w:r>
+            <w:proofErr w:type="spellEnd"/>
+            <w:r>
+              <w:rPr>
+                <w:rFonts w:ascii="Courier New" w:eastAsia="Times New Roman" w:hAnsi="Courier New" w:cs="Courier New"/>
+                <w:color w:val="000000"/>
+                <w:sz w:val="20"/>
+                <w:szCs w:val="20"/>
+              </w:rPr>
+              <w:t xml:space="preserve"> ability to print values that would satisfy the conditions</w:t>
+            </w:r>
+          </w:p>
+          <w:p>
+            <w:pPr>
+              <w:shd w:val="clear" w:color="auto" w:fill="FFFFFF"/>
+              <w:rPr>
+                <w:rFonts w:ascii="Courier New" w:eastAsia="Times New Roman" w:hAnsi="Courier New" w:cs="Courier New"/>
+                <w:color w:val="000000"/>
+                <w:sz w:val="20"/>
+                <w:szCs w:val="20"/>
+              </w:rPr>
+            </w:pPr>
+            <w:r>
+              <w:rPr>
+                <w:rFonts w:ascii="Courier New" w:eastAsia="Times New Roman" w:hAnsi="Courier New" w:cs="Courier New"/>
+                <w:color w:val="000000"/>
+                <w:sz w:val="20"/>
+                <w:szCs w:val="20"/>
+              </w:rPr>
+              <w:t>(set logic QF_LIA) ; use integer arithmetic logic</w:t>
+            </w:r>
+          </w:p>
+          <w:p>
+            <w:pPr>
+              <w:shd w:val="clear" w:color="auto" w:fill="FFFFFF"/>
+              <w:rPr>
+                <w:rFonts w:ascii="Courier New" w:eastAsia="Times New Roman" w:hAnsi="Courier New" w:cs="Courier New"/>
+                <w:color w:val="000000"/>
+                <w:sz w:val="20"/>
+                <w:szCs w:val="20"/>
+              </w:rPr>
+            </w:pPr>
+            <w:r>
+              <w:rPr>
+                <w:rFonts w:ascii="Courier New" w:eastAsia="Times New Roman" w:hAnsi="Courier New" w:cs="Courier New"/>
+                <w:color w:val="000000"/>
+                <w:sz w:val="20"/>
+                <w:szCs w:val="20"/>
+              </w:rPr>
+              <w:t xml:space="preserve">(declare-fun x () </w:t>
+            </w:r>
+            <w:proofErr w:type="spellStart"/>
+            <w:r>
+              <w:rPr>
+                <w:rFonts w:ascii="Courier New" w:eastAsia="Times New Roman" w:hAnsi="Courier New" w:cs="Courier New"/>
+                <w:color w:val="000000"/>
+                <w:sz w:val="20"/>
+                <w:szCs w:val="20"/>
+              </w:rPr>
+              <w:t>Int</w:t>
+            </w:r>
+            <w:proofErr w:type="spellEnd"/>
+            <w:r>
+              <w:rPr>
+                <w:rFonts w:ascii="Courier New" w:eastAsia="Times New Roman" w:hAnsi="Courier New" w:cs="Courier New"/>
+                <w:color w:val="000000"/>
+                <w:sz w:val="20"/>
+                <w:szCs w:val="20"/>
+              </w:rPr>
+              <w:t>)</w:t>
+            </w:r>
+          </w:p>
+          <w:p>
+            <w:pPr>
+              <w:shd w:val="clear" w:color="auto" w:fill="FFFFFF"/>
+              <w:rPr>
+                <w:rFonts w:ascii="Courier New" w:eastAsia="Times New Roman" w:hAnsi="Courier New" w:cs="Courier New"/>
+                <w:color w:val="000000"/>
+                <w:sz w:val="20"/>
+                <w:szCs w:val="20"/>
+              </w:rPr>
+            </w:pPr>
+            <w:r>
+              <w:rPr>
+                <w:rFonts w:ascii="Courier New" w:eastAsia="Times New Roman" w:hAnsi="Courier New" w:cs="Courier New"/>
+                <w:color w:val="000000"/>
+                <w:sz w:val="20"/>
+                <w:szCs w:val="20"/>
+              </w:rPr>
+              <w:t xml:space="preserve">(declare-fun y () </w:t>
+            </w:r>
+            <w:proofErr w:type="spellStart"/>
+            <w:r>
+              <w:rPr>
+                <w:rFonts w:ascii="Courier New" w:eastAsia="Times New Roman" w:hAnsi="Courier New" w:cs="Courier New"/>
+                <w:color w:val="000000"/>
+                <w:sz w:val="20"/>
+                <w:szCs w:val="20"/>
+              </w:rPr>
+              <w:t>Int</w:t>
+            </w:r>
+            <w:proofErr w:type="spellEnd"/>
+            <w:r>
+              <w:rPr>
+                <w:rFonts w:ascii="Courier New" w:eastAsia="Times New Roman" w:hAnsi="Courier New" w:cs="Courier New"/>
+                <w:color w:val="000000"/>
+                <w:sz w:val="20"/>
+                <w:szCs w:val="20"/>
+              </w:rPr>
+              <w:t>)</w:t>
+            </w:r>
+          </w:p>
+          <w:p>
+            <w:pPr>
+              <w:shd w:val="clear" w:color="auto" w:fill="FFFFFF"/>
+              <w:rPr>
+                <w:rFonts w:ascii="Courier New" w:eastAsia="Times New Roman" w:hAnsi="Courier New" w:cs="Courier New"/>
+                <w:color w:val="000000"/>
+                <w:sz w:val="20"/>
+                <w:szCs w:val="20"/>
+              </w:rPr>
+            </w:pPr>
+            <w:r>
+              <w:rPr>
+                <w:rFonts w:ascii="Courier New" w:eastAsia="Times New Roman" w:hAnsi="Courier New" w:cs="Courier New"/>
+                <w:color w:val="000000"/>
+                <w:sz w:val="20"/>
+                <w:szCs w:val="20"/>
+              </w:rPr>
+              <w:t>(assert (= (+ x (* 2 y)) 20)) ; x+2y = 20</w:t>
+            </w:r>
+          </w:p>
+          <w:p>
+            <w:pPr>
+              <w:shd w:val="clear" w:color="auto" w:fill="FFFFFF"/>
+              <w:rPr>
+                <w:rFonts w:ascii="Courier New" w:eastAsia="Times New Roman" w:hAnsi="Courier New" w:cs="Courier New"/>
+                <w:color w:val="000000"/>
+                <w:sz w:val="20"/>
+                <w:szCs w:val="20"/>
+              </w:rPr>
+            </w:pPr>
+            <w:r>
+              <w:rPr>
+                <w:rFonts w:ascii="Courier New" w:eastAsia="Times New Roman" w:hAnsi="Courier New" w:cs="Courier New"/>
+                <w:color w:val="000000"/>
+                <w:sz w:val="20"/>
+                <w:szCs w:val="20"/>
+              </w:rPr>
+              <w:t>(assert (not (- x y) 2)) ; x-y != 2</w:t>
+            </w:r>
+          </w:p>
+          <w:p>
+            <w:pPr>
+              <w:shd w:val="clear" w:color="auto" w:fill="FFFFFF"/>
+              <w:rPr>
+                <w:rFonts w:ascii="Courier New" w:eastAsia="Times New Roman" w:hAnsi="Courier New" w:cs="Courier New"/>
+                <w:color w:val="000000"/>
+                <w:sz w:val="20"/>
+                <w:szCs w:val="20"/>
+              </w:rPr>
+            </w:pPr>
+            <w:r>
+              <w:rPr>
+                <w:rFonts w:ascii="Courier New" w:eastAsia="Times New Roman" w:hAnsi="Courier New" w:cs="Courier New"/>
+                <w:color w:val="000000"/>
+                <w:sz w:val="20"/>
+                <w:szCs w:val="20"/>
+              </w:rPr>
+              <w:t>(check-sat)</w:t>
+            </w:r>
+          </w:p>
+          <w:p>
+            <w:pPr>
+              <w:shd w:val="clear" w:color="auto" w:fill="FFFFFF"/>
+              <w:rPr>
+                <w:rFonts w:ascii="Courier New" w:eastAsia="Times New Roman" w:hAnsi="Courier New" w:cs="Courier New"/>
+                <w:color w:val="000000"/>
+                <w:sz w:val="20"/>
+                <w:szCs w:val="20"/>
+              </w:rPr>
+            </w:pPr>
+            <w:r>
+              <w:rPr>
+                <w:rFonts w:ascii="Courier New" w:eastAsia="Times New Roman" w:hAnsi="Courier New" w:cs="Courier New"/>
+                <w:color w:val="000000"/>
+                <w:sz w:val="20"/>
+                <w:szCs w:val="20"/>
+              </w:rPr>
+              <w:t>(get-value (x y)) ; print the values of x and y that satisfy these constraints</w:t>
+            </w:r>
+          </w:p>
+          <w:p>
+            <w:pPr>
+              <w:shd w:val="clear" w:color="auto" w:fill="FFFFFF"/>
+              <w:rPr>
+                <w:rFonts w:ascii="Times New Roman" w:eastAsia="Times New Roman" w:hAnsi="Times New Roman" w:cs="Times New Roman"/>
+                <w:sz w:val="24"/>
+                <w:szCs w:val="24"/>
+              </w:rPr>
+            </w:pPr>
+            <w:r>
+              <w:rPr>
+                <w:rFonts w:ascii="Courier New" w:eastAsia="Times New Roman" w:hAnsi="Courier New" w:cs="Courier New"/>
+                <w:color w:val="000000"/>
+                <w:sz w:val="20"/>
+                <w:szCs w:val="20"/>
+              </w:rPr>
+              <w:t>(exit)</w:t>
+            </w:r>
+          </w:p>
+        </w:tc>
+      </w:tr>
+      <w:tr>
+        <w:tc>
+          <w:tcPr>
+            <w:tcW w:w="9576" w:type="dxa"/>
+            <w:tcBorders>
+              <w:left w:val="nil"/>
+              <w:bottom w:val="nil"/>
+              <w:right w:val="nil"/>
+            </w:tcBorders>
+          </w:tcPr>
+          <w:p>
+            <w:pPr>
+              <w:shd w:val="clear" w:color="auto" w:fill="FFFFFF"/>
+              <w:rPr>
+                <w:rFonts w:ascii="Courier New" w:eastAsia="Times New Roman" w:hAnsi="Courier New" w:cs="Courier New"/>
+                <w:color w:val="000000"/>
+                <w:sz w:val="20"/>
+                <w:szCs w:val="20"/>
+              </w:rPr>
+            </w:pPr>
+            <w:r>
+              <w:rPr>
+                <w:rFonts w:ascii="Courier New" w:eastAsia="Times New Roman" w:hAnsi="Courier New" w:cs="Courier New"/>
+                <w:color w:val="000000"/>
+                <w:sz w:val="20"/>
+                <w:szCs w:val="20"/>
+              </w:rPr>
+              <w:t>Listing 2-4 Example SMTLIB V2 constraint formula</w:t>
+            </w:r>
+          </w:p>
+        </w:tc>
+      </w:tr>
+    </w:tbl>
+    <w:p>
+      <w:pPr>
+        <w:rPr>
+          <w:rFonts w:ascii="Times New Roman" w:hAnsi="Times New Roman" w:cs="Times New Roman"/>
+        </w:rPr>
+      </w:pPr>
+    </w:p>
+    <w:p>
+      <w:pPr>
+        <w:rPr>
+          <w:rFonts w:ascii="Times New Roman" w:hAnsi="Times New Roman" w:cs="Times New Roman"/>
+        </w:rPr>
+      </w:pPr>
+      <w:r>
+        <w:rPr>
+          <w:rFonts w:ascii="Times New Roman" w:hAnsi="Times New Roman" w:cs="Times New Roman"/>
+        </w:rPr>
+        <w:t>The SMTLIB V2 for</w:t>
+      </w:r>
+      <w:r>
+        <w:rPr>
+          <w:rFonts w:ascii="Times New Roman" w:hAnsi="Times New Roman" w:cs="Times New Roman"/>
+        </w:rPr>
+        <w:t xml:space="preserve">mat is </w:t>
+      </w:r>
+      <w:proofErr w:type="spellStart"/>
+      <w:r>
+        <w:rPr>
+          <w:rFonts w:ascii="Times New Roman" w:hAnsi="Times New Roman" w:cs="Times New Roman"/>
+        </w:rPr>
+        <w:t>becomingthe</w:t>
+      </w:r>
+      <w:proofErr w:type="spellEnd"/>
+      <w:r>
+        <w:rPr>
+          <w:rFonts w:ascii="Times New Roman" w:hAnsi="Times New Roman" w:cs="Times New Roman"/>
+        </w:rPr>
+        <w:t xml:space="preserve"> standard format for representing constraint logic. In listing 2-4, the first half illustrates the constraints that would be generated by the code segment from listing 2-3. The (check-sat) statement asks the constraint solver to verify if any values of x and y will satisfy both assertion statements. If there are values which will satisfy both assertions, then the values are printed using the (get-value) statement. </w:t>
+      </w:r>
+    </w:p>
+    <w:p>
+      <w:pPr>
+        <w:rPr>
+          <w:rFonts w:ascii="Times New Roman" w:hAnsi="Times New Roman" w:cs="Times New Roman"/>
+        </w:rPr>
+      </w:pPr>
+      <w:r>
+        <w:rPr>
+          <w:rFonts w:ascii="Times New Roman" w:hAnsi="Times New Roman" w:cs="Times New Roman"/>
+        </w:rPr>
+        <w:lastRenderedPageBreak/>
+        <w:t>The second half of listing 2-4 shows the same set of constraints except that the last assertion has been negated to force taking an alternate branch in the code.</w:t>
+      </w:r>
+    </w:p>
+    <w:p>
+      <w:pPr>
+        <w:rPr>
+          <w:rFonts w:ascii="Times New Roman" w:hAnsi="Times New Roman" w:cs="Times New Roman"/>
+        </w:rPr>
+      </w:pPr>
     </w:p>
     <w:p>
       <w:pPr>
@@ -2444,64 +3476,7 @@
           <w:sz w:val="24"/>
           <w:szCs w:val="24"/>
         </w:rPr>
-        <w:lastRenderedPageBreak/>
-        <w:t xml:space="preserve">Theoretically, a symbolic executer could check every possible path through a program yielding 100% code coverage. In practice, however, because </w:t>
-      </w:r>
-      <w:r>
-        <w:rPr>
-          <w:rFonts w:ascii="Times New Roman" w:hAnsi="Times New Roman" w:cs="Times New Roman"/>
-          <w:sz w:val="24"/>
-          <w:szCs w:val="24"/>
-        </w:rPr>
-        <w:t xml:space="preserve">medium to large programs have thousands of possible execution paths, the executers can and often do run out of memory to hold all the constraints in the logical formula. Various modeling heuristics have been used to identify the ‘best’ paths to test so the number of constraints can be reduced </w:t>
-      </w:r>
-      <w:r>
-        <w:rPr>
-          <w:rFonts w:ascii="Times New Roman" w:hAnsi="Times New Roman" w:cs="Times New Roman"/>
-          <w:sz w:val="24"/>
-          <w:szCs w:val="24"/>
-        </w:rPr>
-        <w:fldChar w:fldCharType="begin"/>
-      </w:r>
-      <w:r>
-        <w:rPr>
-          <w:rFonts w:ascii="Times New Roman" w:hAnsi="Times New Roman" w:cs="Times New Roman"/>
-          <w:sz w:val="24"/>
-          <w:szCs w:val="24"/>
-        </w:rPr>
-        <w:instrText xml:space="preserve"> ADDIN ZOTERO_ITEM CSL_CITATION {"citationID":"149pmn97vb","properties":{"formattedCitation":"{\\rtf (8\\uc0\\u8211{}12)}","plainCitation":"(8–12)"},"citationItems":[{"id":173,"uris":["http://zotero.org/users/2125780/items/NHQ5GD64"],"uri":["http://zotero.org/users/2125780/items/NHQ5GD64"],"itemData":{"id":173,"type":"paper-conference","title":"Automated Whitebox Fuzz Testing.","container-title":"NDSS","page":"151–166","volume":"8","source":"Google Scholar","URL":"http://46.43.36.213/sites/default/files/Automated%20Whitebox%20Fuzz%20Testing%20(paper)%20(Patrice%20Godefroid).pdf","author":[{"family":"Godefroid","given":"Patrice"},{"family":"Levin","given":"Michael Y."},{"family":"Molnar","given":"David A."},{"family":"others","given":""}],"issued":{"date-parts":[["2008"]]},"accessed":{"date-parts":[["2015",1,17]],"season":"22:38:56"}},"label":"page"},{"id":121,"uris":["http://zotero.org/users/2125780/items/HRQPQTZS"],"uri":["http://zotero.org/users/2125780/items/HRQPQTZS"],"itemData":{"id":121,"type":"paper-conference","title":"Billions and billions of constraints: Whitebox fuzz testing in production","container-title":"Proceedings of the 2013 International Conference on Software Engineering","publisher":"IEEE Press","page":"122–131","source":"Google Scholar","URL":"http://dl.acm.org/citation.cfm?id=2486805","shortTitle":"Billions and billions of constraints","author":[{"family":"Bounimova","given":"Ella"},{"family":"Godefroid","given":"Patrice"},{"family":"Molnar","given":"David"}],"issued":{"date-parts":[["2013"]]},"accessed":{"date-parts":[["2015",1,17]],"season":"22:38:56"}},"label":"page"},{"id":58,"uris":["http://zotero.org/users/2125780/items/95QT3NG7"],"uri":["http://zotero.org/users/2125780/items/95QT3NG7"],"itemData":{"id":58,"type":"book","title":"From blackbox fuzzing to whitebox fuzzing towards verification","publisher":"July","source":"Google Scholar","URL":"http://www.msr-waypoint.net/en-us/um/people/pg/public_psfiles/talk-issta2010.pdf","author":[{"family":"Godefroid","given":"Patrice"}],"issued":{"date-parts":[["2010"]]},"accessed":{"date-parts":[["2015",1,24]],"season":"22:40:07"}},"label":"page"},{"id":202,"uris":["http://zotero.org/users/2125780/items/SFPT7P8S"],"uri":["http://zotero.org/users/2125780/items/SFPT7P8S"],"itemData":{"id":202,"type":"report","title":"Fuzzing in the cloud (position statement)","publisher":"Technique report MSR-TR-2010-29","source":"Google Scholar","URL":"http://131.107.65.14/pubs/121494/paper.pdf","author":[{"family":"Godefroid","given":"Patrice"},{"family":"Molnar","given":"David"}],"issued":{"date-parts":[["2010"]]},"accessed":{"date-parts":[["2015",1,17]],"season":"22:43:04"}},"label":"page"},{"id":147,"uris":["http://zotero.org/users/2125780/items/K44EWEDD"],"uri":["http://zotero.org/users/2125780/items/K44EWEDD"],"itemData":{"id":147,"type":"article-journal","title":"SAGE: whitebox fuzzing for security testing","container-title":"Queue","page":"20","volume":"10","issue":"1","source":"Google Scholar","URL":"http://dl.acm.org/citation.cfm?id=2094081","shortTitle":"SAGE","author":[{"family":"Godefroid","given":"Patrice"},{"family":"Levin","given":"Michael Y."},{"family":"Molnar","given":"David"}],"issued":{"date-parts":[["2012"]]},"accessed":{"date-parts":[["2015",1,17]],"season":"22:43:04"}},"label":"page"}],"schema":"https://github.com/citation-style-language/schema/raw/master/csl-citation.json"} </w:instrText>
-      </w:r>
-      <w:r>
-        <w:rPr>
-          <w:rFonts w:ascii="Times New Roman" w:hAnsi="Times New Roman" w:cs="Times New Roman"/>
-          <w:sz w:val="24"/>
-          <w:szCs w:val="24"/>
-        </w:rPr>
-        <w:fldChar w:fldCharType="separate"/>
-      </w:r>
-      <w:r>
-        <w:rPr>
-          <w:rFonts w:ascii="Times New Roman" w:hAnsi="Times New Roman" w:cs="Times New Roman"/>
-          <w:sz w:val="24"/>
-          <w:szCs w:val="24"/>
-        </w:rPr>
-        <w:t>(8–12)</w:t>
-      </w:r>
-      <w:r>
-        <w:rPr>
-          <w:rFonts w:ascii="Times New Roman" w:hAnsi="Times New Roman" w:cs="Times New Roman"/>
-          <w:sz w:val="24"/>
-          <w:szCs w:val="24"/>
-        </w:rPr>
-        <w:fldChar w:fldCharType="end"/>
-      </w:r>
-      <w:r>
-        <w:rPr>
-          <w:rFonts w:ascii="Times New Roman" w:hAnsi="Times New Roman" w:cs="Times New Roman"/>
-          <w:sz w:val="24"/>
-          <w:szCs w:val="24"/>
-        </w:rPr>
-        <w:t>. These heuristics mean that the actual code coverage is reduced.</w:t>
+        <w:t xml:space="preserve">Theoretically, a symbolic executer could check every possible path through a program yielding 100% code coverage. </w:t>
       </w:r>
     </w:p>
     <w:p>
@@ -2693,7 +3668,23 @@
           <w:sz w:val="24"/>
           <w:szCs w:val="24"/>
         </w:rPr>
-        <w:t xml:space="preserve">Listing 2-3ss </w:t>
+        <w:t xml:space="preserve">Listing </w:t>
+      </w:r>
+      <w:r>
+        <w:rPr>
+          <w:rFonts w:ascii="Times New Roman" w:hAnsi="Times New Roman" w:cs="Times New Roman"/>
+          <w:sz w:val="24"/>
+          <w:szCs w:val="24"/>
+        </w:rPr>
+        <w:t>2-5</w:t>
+      </w:r>
+      <w:r>
+        <w:rPr>
+          <w:rFonts w:ascii="Times New Roman" w:hAnsi="Times New Roman" w:cs="Times New Roman"/>
+          <w:sz w:val="24"/>
+          <w:szCs w:val="24"/>
+        </w:rPr>
+        <w:t xml:space="preserve">ss </w:t>
       </w:r>
       <w:proofErr w:type="spellStart"/>
       <w:r>
@@ -3177,7 +4168,25 @@
                 <w:sz w:val="20"/>
                 <w:szCs w:val="20"/>
               </w:rPr>
-              <w:t>Listing 2-3 Java test method</w:t>
+              <w:t xml:space="preserve">Listing </w:t>
+            </w:r>
+            <w:r>
+              <w:rPr>
+                <w:rFonts w:ascii="Courier New" w:eastAsia="Times New Roman" w:hAnsi="Courier New" w:cs="Courier New"/>
+                <w:color w:val="000000"/>
+                <w:sz w:val="20"/>
+                <w:szCs w:val="20"/>
+              </w:rPr>
+              <w:t>2-5</w:t>
+            </w:r>
+            <w:r>
+              <w:rPr>
+                <w:rFonts w:ascii="Courier New" w:eastAsia="Times New Roman" w:hAnsi="Courier New" w:cs="Courier New"/>
+                <w:color w:val="000000"/>
+                <w:sz w:val="20"/>
+                <w:szCs w:val="20"/>
+              </w:rPr>
+              <w:t xml:space="preserve"> Java test method</w:t>
             </w:r>
           </w:p>
         </w:tc>
@@ -3206,7 +4215,23 @@
           <w:sz w:val="24"/>
           <w:szCs w:val="24"/>
         </w:rPr>
-        <w:t xml:space="preserve">Listing 2-3 shows part of a test java application used for demonstrating the Symbolic PathFinder </w:t>
+        <w:t xml:space="preserve">Listing </w:t>
+      </w:r>
+      <w:r>
+        <w:rPr>
+          <w:rFonts w:ascii="Times New Roman" w:hAnsi="Times New Roman" w:cs="Times New Roman"/>
+          <w:sz w:val="24"/>
+          <w:szCs w:val="24"/>
+        </w:rPr>
+        <w:t>2-5</w:t>
+      </w:r>
+      <w:r>
+        <w:rPr>
+          <w:rFonts w:ascii="Times New Roman" w:hAnsi="Times New Roman" w:cs="Times New Roman"/>
+          <w:sz w:val="24"/>
+          <w:szCs w:val="24"/>
+        </w:rPr>
+        <w:t xml:space="preserve"> shows part of a test java application used for demonstrating the Symbolic PathFinder </w:t>
       </w:r>
       <w:proofErr w:type="spellStart"/>
       <w:r>
@@ -3386,7 +4411,25 @@
                 <w:sz w:val="20"/>
                 <w:szCs w:val="20"/>
               </w:rPr>
-              <w:t xml:space="preserve">Listing 2-4 Generated </w:t>
+              <w:t xml:space="preserve">Listing </w:t>
+            </w:r>
+            <w:r>
+              <w:rPr>
+                <w:rFonts w:ascii="Courier New" w:eastAsia="Times New Roman" w:hAnsi="Courier New" w:cs="Courier New"/>
+                <w:color w:val="000000"/>
+                <w:sz w:val="20"/>
+                <w:szCs w:val="20"/>
+              </w:rPr>
+              <w:t>2-6</w:t>
+            </w:r>
+            <w:r>
+              <w:rPr>
+                <w:rFonts w:ascii="Courier New" w:eastAsia="Times New Roman" w:hAnsi="Courier New" w:cs="Courier New"/>
+                <w:color w:val="000000"/>
+                <w:sz w:val="20"/>
+                <w:szCs w:val="20"/>
+              </w:rPr>
+              <w:t xml:space="preserve"> Generated </w:t>
             </w:r>
             <w:proofErr w:type="spellStart"/>
             <w:r>
@@ -3417,7 +4460,6 @@
           <w:sz w:val="24"/>
           <w:szCs w:val="24"/>
         </w:rPr>
-        <w:lastRenderedPageBreak/>
         <w:t xml:space="preserve">The two </w:t>
       </w:r>
       <w:proofErr w:type="spellStart"/>
@@ -3436,7 +4478,23 @@
           <w:sz w:val="24"/>
           <w:szCs w:val="24"/>
         </w:rPr>
-        <w:t xml:space="preserve"> in Listing 2-4 </w:t>
+        <w:t xml:space="preserve"> in Listing </w:t>
+      </w:r>
+      <w:r>
+        <w:rPr>
+          <w:rFonts w:ascii="Times New Roman" w:hAnsi="Times New Roman" w:cs="Times New Roman"/>
+          <w:sz w:val="24"/>
+          <w:szCs w:val="24"/>
+        </w:rPr>
+        <w:t>2-6</w:t>
+      </w:r>
+      <w:r>
+        <w:rPr>
+          <w:rFonts w:ascii="Times New Roman" w:hAnsi="Times New Roman" w:cs="Times New Roman"/>
+          <w:sz w:val="24"/>
+          <w:szCs w:val="24"/>
+        </w:rPr>
+        <w:t xml:space="preserve"> </w:t>
       </w:r>
       <w:r>
         <w:rPr>
@@ -3483,7 +4541,23 @@
           <w:sz w:val="24"/>
           <w:szCs w:val="24"/>
         </w:rPr>
-        <w:t xml:space="preserve"> that were generated correspond to the two conditions from listing 2-3:</w:t>
+        <w:t xml:space="preserve"> that were generated correspond to the two conditions from listing </w:t>
+      </w:r>
+      <w:r>
+        <w:rPr>
+          <w:rFonts w:ascii="Times New Roman" w:hAnsi="Times New Roman" w:cs="Times New Roman"/>
+          <w:sz w:val="24"/>
+          <w:szCs w:val="24"/>
+        </w:rPr>
+        <w:t>2-5</w:t>
+      </w:r>
+      <w:r>
+        <w:rPr>
+          <w:rFonts w:ascii="Times New Roman" w:hAnsi="Times New Roman" w:cs="Times New Roman"/>
+          <w:sz w:val="24"/>
+          <w:szCs w:val="24"/>
+        </w:rPr>
+        <w:t>:</w:t>
       </w:r>
     </w:p>
     <w:p>
@@ -3559,8 +4633,6 @@
         </w:rPr>
         <w:t>The generated values for x and y will result in the program’s taking the two alternate paths through this method.</w:t>
       </w:r>
-      <w:bookmarkStart w:id="2" w:name="_GoBack"/>
-      <w:bookmarkEnd w:id="2"/>
     </w:p>
     <w:sectPr>
       <w:headerReference w:type="even" r:id="rId10"/>
@@ -4041,6 +5113,7 @@
   <w:style w:type="character" w:default="1" w:styleId="DefaultParagraphFont">
     <w:name w:val="Default Paragraph Font"/>
     <w:uiPriority w:val="1"/>
+    <w:semiHidden/>
     <w:unhideWhenUsed/>
   </w:style>
   <w:style w:type="table" w:default="1" w:styleId="TableNormal">
@@ -4557,6 +5630,7 @@
   <w:style w:type="character" w:default="1" w:styleId="DefaultParagraphFont">
     <w:name w:val="Default Paragraph Font"/>
     <w:uiPriority w:val="1"/>
+    <w:semiHidden/>
     <w:unhideWhenUsed/>
   </w:style>
   <w:style w:type="table" w:default="1" w:styleId="TableNormal">
@@ -5131,7 +6205,7 @@
 </file>
 
 <file path=customXml/itemProps1.xml><?xml version="1.0" encoding="utf-8"?>
-<ds:datastoreItem xmlns:ds="http://schemas.openxmlformats.org/officeDocument/2006/customXml" ds:itemID="{D5F0F34E-04C6-42B7-9403-02C84D62660D}">
+<ds:datastoreItem xmlns:ds="http://schemas.openxmlformats.org/officeDocument/2006/customXml" ds:itemID="{4A5092F1-83C9-44C2-B4B6-5D6BBBBA48AF}">
   <ds:schemaRefs>
     <ds:schemaRef ds:uri="http://schemas.openxmlformats.org/officeDocument/2006/bibliography"/>
   </ds:schemaRefs>

</xml_diff>